<commit_message>
Updating lecture7 lab1 exercise 4
</commit_message>
<xml_diff>
--- a/CS113_Michel_Andrew/src/edu/miracosta/cs113/lecture7/lab1/lecture7lab1exercise4.docx
+++ b/CS113_Michel_Andrew/src/edu/miracosta/cs113/lecture7/lab1/lecture7lab1exercise4.docx
@@ -20,13 +20,18 @@
     <w:p/>
     <w:p>
       <w:r>
-        <w:t>Figure 6.2 is a complete and full tree.</w:t>
+        <w:t>Figure 6.2 is a complete.</w:t>
       </w:r>
     </w:p>
     <w:p/>
     <w:p>
       <w:r>
-        <w:t>Figure 6.3 is a complete and full tree.</w:t>
+        <w:t>Figure 6.3 is a complete</w:t>
+      </w:r>
+      <w:bookmarkStart w:id="0" w:name="_GoBack"/>
+      <w:bookmarkEnd w:id="0"/>
+      <w:r>
+        <w:t>.</w:t>
       </w:r>
     </w:p>
     <w:p/>
@@ -40,8 +45,6 @@
       <w:r>
         <w:t>Figure 6.5 is full tree.</w:t>
       </w:r>
-      <w:bookmarkStart w:id="0" w:name="_GoBack"/>
-      <w:bookmarkEnd w:id="0"/>
     </w:p>
     <w:sectPr>
       <w:pgSz w:w="12240" w:h="15840"/>

</xml_diff>